<commit_message>
Fertiges Sprint Planning + DailyScrum
Diesmal for real
</commit_message>
<xml_diff>
--- a/Organisatorisches/Sprint3/DailyScrum/DailyScrum 26_02_2018.docx
+++ b/Organisatorisches/Sprint3/DailyScrum/DailyScrum 26_02_2018.docx
@@ -455,7 +455,7 @@
         <w:tc>
           <w:tcPr>
             <w:tcW w:w="4531" w:type="dxa"/>
-            <w:shd w:val="clear" w:color="auto" w:fill="FF0000"/>
+            <w:shd w:val="clear" w:color="auto" w:fill="FFC000"/>
           </w:tcPr>
           <w:p>
             <w:pPr>
@@ -467,7 +467,7 @@
               <w:rPr>
                 <w:lang w:val="de-AT"/>
               </w:rPr>
-              <w:t>In Planung</w:t>
+              <w:t>In Planung -&gt; In Arbeit</w:t>
             </w:r>
           </w:p>
         </w:tc>
@@ -494,7 +494,7 @@
         <w:tc>
           <w:tcPr>
             <w:tcW w:w="4531" w:type="dxa"/>
-            <w:shd w:val="clear" w:color="auto" w:fill="FF0000"/>
+            <w:shd w:val="clear" w:color="auto" w:fill="FFC000"/>
           </w:tcPr>
           <w:p>
             <w:pPr>
@@ -506,7 +506,7 @@
               <w:rPr>
                 <w:lang w:val="de-AT"/>
               </w:rPr>
-              <w:t>In Planung</w:t>
+              <w:t>In Planung -&gt; In Arbeit</w:t>
             </w:r>
           </w:p>
         </w:tc>
@@ -547,7 +547,7 @@
         <w:tc>
           <w:tcPr>
             <w:tcW w:w="4531" w:type="dxa"/>
-            <w:shd w:val="clear" w:color="auto" w:fill="FF0000"/>
+            <w:shd w:val="clear" w:color="auto" w:fill="FFC000"/>
           </w:tcPr>
           <w:p>
             <w:pPr>
@@ -559,12 +559,10 @@
               <w:rPr>
                 <w:lang w:val="de-AT"/>
               </w:rPr>
-              <w:t>In Planung</w:t>
+              <w:t>In Planung -&gt; In Arbeit</w:t>
             </w:r>
           </w:p>
         </w:tc>
-        <w:bookmarkStart w:id="0" w:name="_GoBack"/>
-        <w:bookmarkEnd w:id="0"/>
       </w:tr>
     </w:tbl>
     <w:p>
@@ -573,6 +571,8 @@
           <w:lang w:val="de-AT"/>
         </w:rPr>
       </w:pPr>
+      <w:bookmarkStart w:id="0" w:name="_GoBack"/>
+      <w:bookmarkEnd w:id="0"/>
     </w:p>
     <w:p>
       <w:pPr>
@@ -602,6 +602,12 @@
           <w:lang w:val="de-AT"/>
         </w:rPr>
       </w:pPr>
+      <w:r>
+        <w:rPr>
+          <w:lang w:val="de-AT"/>
+        </w:rPr>
+        <w:t>Beginn der neuen User-Story</w:t>
+      </w:r>
     </w:p>
     <w:tbl>
       <w:tblPr>
@@ -637,12 +643,10 @@
         <w:tc>
           <w:tcPr>
             <w:tcW w:w="4531" w:type="dxa"/>
-            <w:shd w:val="clear" w:color="auto" w:fill="FF0000"/>
+            <w:shd w:val="clear" w:color="auto" w:fill="FFC000"/>
           </w:tcPr>
           <w:p>
             <w:pPr>
-              <w:pStyle w:val="Textkrper"/>
-              <w:spacing w:before="1"/>
               <w:rPr>
                 <w:lang w:val="de-AT"/>
               </w:rPr>
@@ -651,7 +655,7 @@
               <w:rPr>
                 <w:lang w:val="de-AT"/>
               </w:rPr>
-              <w:t>In Planung</w:t>
+              <w:t>In Planung -&gt; In Arbeit</w:t>
             </w:r>
           </w:p>
         </w:tc>
@@ -688,12 +692,10 @@
         <w:tc>
           <w:tcPr>
             <w:tcW w:w="4531" w:type="dxa"/>
-            <w:shd w:val="clear" w:color="auto" w:fill="FF0000"/>
+            <w:shd w:val="clear" w:color="auto" w:fill="FFC000"/>
           </w:tcPr>
           <w:p>
             <w:pPr>
-              <w:pStyle w:val="Textkrper"/>
-              <w:spacing w:before="1"/>
               <w:rPr>
                 <w:lang w:val="de-AT"/>
               </w:rPr>
@@ -702,7 +704,7 @@
               <w:rPr>
                 <w:lang w:val="de-AT"/>
               </w:rPr>
-              <w:t>In Planung</w:t>
+              <w:t>In Planung -&gt; In Arbeit</w:t>
             </w:r>
           </w:p>
         </w:tc>
@@ -731,12 +733,10 @@
         <w:tc>
           <w:tcPr>
             <w:tcW w:w="4531" w:type="dxa"/>
-            <w:shd w:val="clear" w:color="auto" w:fill="FF0000"/>
+            <w:shd w:val="clear" w:color="auto" w:fill="FFC000"/>
           </w:tcPr>
           <w:p>
             <w:pPr>
-              <w:pStyle w:val="Textkrper"/>
-              <w:spacing w:before="1"/>
               <w:rPr>
                 <w:lang w:val="de-AT"/>
               </w:rPr>
@@ -745,7 +745,7 @@
               <w:rPr>
                 <w:lang w:val="de-AT"/>
               </w:rPr>
-              <w:t>In Planung</w:t>
+              <w:t>In Planung -&gt; In Arbeit</w:t>
             </w:r>
           </w:p>
         </w:tc>
@@ -788,12 +788,10 @@
         <w:tc>
           <w:tcPr>
             <w:tcW w:w="4531" w:type="dxa"/>
-            <w:shd w:val="clear" w:color="auto" w:fill="FF0000"/>
+            <w:shd w:val="clear" w:color="auto" w:fill="FFC000"/>
           </w:tcPr>
           <w:p>
             <w:pPr>
-              <w:pStyle w:val="Textkrper"/>
-              <w:spacing w:before="1"/>
               <w:rPr>
                 <w:lang w:val="de-AT"/>
               </w:rPr>
@@ -802,7 +800,7 @@
               <w:rPr>
                 <w:lang w:val="de-AT"/>
               </w:rPr>
-              <w:t>In Planung</w:t>
+              <w:t>In Planung -&gt; In Arbeit</w:t>
             </w:r>
           </w:p>
         </w:tc>
@@ -839,12 +837,10 @@
         <w:tc>
           <w:tcPr>
             <w:tcW w:w="4531" w:type="dxa"/>
-            <w:shd w:val="clear" w:color="auto" w:fill="FF0000"/>
+            <w:shd w:val="clear" w:color="auto" w:fill="FFC000"/>
           </w:tcPr>
           <w:p>
             <w:pPr>
-              <w:pStyle w:val="Textkrper"/>
-              <w:spacing w:before="1"/>
               <w:rPr>
                 <w:lang w:val="de-AT"/>
               </w:rPr>
@@ -853,7 +849,7 @@
               <w:rPr>
                 <w:lang w:val="de-AT"/>
               </w:rPr>
-              <w:t>In Planung</w:t>
+              <w:t>In Planung -&gt; In Arbeit</w:t>
             </w:r>
           </w:p>
         </w:tc>
@@ -882,12 +878,10 @@
         <w:tc>
           <w:tcPr>
             <w:tcW w:w="4531" w:type="dxa"/>
-            <w:shd w:val="clear" w:color="auto" w:fill="FF0000"/>
+            <w:shd w:val="clear" w:color="auto" w:fill="FFC000"/>
           </w:tcPr>
           <w:p>
             <w:pPr>
-              <w:pStyle w:val="Textkrper"/>
-              <w:spacing w:before="1"/>
               <w:rPr>
                 <w:lang w:val="de-AT"/>
               </w:rPr>
@@ -896,7 +890,7 @@
               <w:rPr>
                 <w:lang w:val="de-AT"/>
               </w:rPr>
-              <w:t>In Planung</w:t>
+              <w:t>In Planung -&gt; In Arbeit</w:t>
             </w:r>
           </w:p>
         </w:tc>
@@ -1095,6 +1089,7 @@
         <w:showingPlcHdr/>
         <w15:appearance w15:val="hidden"/>
       </w:sdtPr>
+      <w:sdtEndPr/>
       <w:sdtContent>
         <w:r>
           <w:rPr>
@@ -1167,6 +1162,7 @@
         <w:showingPlcHdr/>
         <w15:appearance w15:val="hidden"/>
       </w:sdtPr>
+      <w:sdtEndPr/>
       <w:sdtContent>
         <w:r>
           <w:rPr>
@@ -2062,21 +2058,21 @@
     <w:charset w:val="00"/>
     <w:family w:val="roman"/>
     <w:pitch w:val="variable"/>
-    <w:sig w:usb0="E0002AFF" w:usb1="C0007843" w:usb2="00000009" w:usb3="00000000" w:csb0="000001FF" w:csb1="00000000"/>
+    <w:sig w:usb0="E0002EFF" w:usb1="C000785B" w:usb2="00000009" w:usb3="00000000" w:csb0="000001FF" w:csb1="00000000"/>
   </w:font>
   <w:font w:name="Calibri">
     <w:panose1 w:val="020F0502020204030204"/>
     <w:charset w:val="00"/>
     <w:family w:val="swiss"/>
     <w:pitch w:val="variable"/>
-    <w:sig w:usb0="E0002AFF" w:usb1="4000ACFF" w:usb2="00000001" w:usb3="00000000" w:csb0="000001FF" w:csb1="00000000"/>
+    <w:sig w:usb0="E0002AFF" w:usb1="C000247B" w:usb2="00000009" w:usb3="00000000" w:csb0="000001FF" w:csb1="00000000"/>
   </w:font>
   <w:font w:name="Calibri Light">
     <w:panose1 w:val="020F0302020204030204"/>
     <w:charset w:val="00"/>
     <w:family w:val="swiss"/>
     <w:pitch w:val="variable"/>
-    <w:sig w:usb0="A0002AEF" w:usb1="4000207B" w:usb2="00000000" w:usb3="00000000" w:csb0="000001FF" w:csb1="00000000"/>
+    <w:sig w:usb0="E0002AFF" w:usb1="C000247B" w:usb2="00000009" w:usb3="00000000" w:csb0="000001FF" w:csb1="00000000"/>
   </w:font>
 </w:fonts>
 </file>
@@ -2098,8 +2094,10 @@
   </w:compat>
   <w:rsids>
     <w:rsidRoot w:val="003C1E74"/>
+    <w:rsid w:val="0019116E"/>
     <w:rsid w:val="003C1E74"/>
     <w:rsid w:val="00603B2F"/>
+    <w:rsid w:val="00E86DF1"/>
   </w:rsids>
   <m:mathPr>
     <m:mathFont m:val="Cambria Math"/>
@@ -2831,7 +2829,7 @@
 </file>
 
 <file path=customXml/itemProps1.xml><?xml version="1.0" encoding="utf-8"?>
-<ds:datastoreItem xmlns:ds="http://schemas.openxmlformats.org/officeDocument/2006/customXml" ds:itemID="{8BFACFAE-D8F3-42FD-8E9C-C38419A146CC}">
+<ds:datastoreItem xmlns:ds="http://schemas.openxmlformats.org/officeDocument/2006/customXml" ds:itemID="{A45504B2-3D48-4749-99BD-FB50AE751E89}">
   <ds:schemaRefs>
     <ds:schemaRef ds:uri="http://schemas.openxmlformats.org/officeDocument/2006/bibliography"/>
   </ds:schemaRefs>

</xml_diff>